<commit_message>
Added table to compare sampling strategies.
</commit_message>
<xml_diff>
--- a/sampling_table.docx
+++ b/sampling_table.docx
@@ -4,7 +4,7 @@
   <w:body>
     <w:tbl>
       <w:tblPr>
-        <w:tblStyle w:val="MediumGrid1"/>
+        <w:tblStyle w:val="LightList"/>
         <w:tblW w:w="0" w:type="auto"/>
         <w:tblLook w:val="04A0"/>
       </w:tblPr>
@@ -154,7 +154,13 @@
               <w:cnfStyle w:val="000000000000"/>
             </w:pPr>
             <w:r>
-              <w:t>100000 records</w:t>
+              <w:t>100</w:t>
+            </w:r>
+            <w:r>
+              <w:t>,</w:t>
+            </w:r>
+            <w:r>
+              <w:t>000 records</w:t>
             </w:r>
           </w:p>
         </w:tc>
@@ -167,7 +173,13 @@
               <w:cnfStyle w:val="000000000000"/>
             </w:pPr>
             <w:r>
-              <w:t>300000 records</w:t>
+              <w:t>300</w:t>
+            </w:r>
+            <w:r>
+              <w:t>,</w:t>
+            </w:r>
+            <w:r>
+              <w:t>000 records</w:t>
             </w:r>
           </w:p>
         </w:tc>
@@ -248,7 +260,13 @@
               <w:cnfStyle w:val="000000100000"/>
             </w:pPr>
             <w:r>
-              <w:t>100000 records</w:t>
+              <w:t>100</w:t>
+            </w:r>
+            <w:r>
+              <w:t>,</w:t>
+            </w:r>
+            <w:r>
+              <w:t>000 records</w:t>
             </w:r>
           </w:p>
         </w:tc>
@@ -261,7 +279,13 @@
               <w:cnfStyle w:val="000000100000"/>
             </w:pPr>
             <w:r>
-              <w:t>300000 records</w:t>
+              <w:t>300</w:t>
+            </w:r>
+            <w:r>
+              <w:t>,</w:t>
+            </w:r>
+            <w:r>
+              <w:t>000 records</w:t>
             </w:r>
           </w:p>
         </w:tc>
@@ -326,13 +350,14 @@
           </w:tcPr>
           <w:p>
             <w:r>
-              <w:t xml:space="preserve">Stratified </w:t>
-            </w:r>
-            <w:proofErr w:type="spellStart"/>
-            <w:r>
-              <w:t>Samping</w:t>
-            </w:r>
-            <w:proofErr w:type="spellEnd"/>
+              <w:t>Stratified Samp</w:t>
+            </w:r>
+            <w:r>
+              <w:t>l</w:t>
+            </w:r>
+            <w:r>
+              <w:t>ing</w:t>
+            </w:r>
           </w:p>
         </w:tc>
         <w:tc>
@@ -344,7 +369,13 @@
               <w:cnfStyle w:val="000000000000"/>
             </w:pPr>
             <w:r>
-              <w:t>100000 records</w:t>
+              <w:t>100</w:t>
+            </w:r>
+            <w:r>
+              <w:t>,</w:t>
+            </w:r>
+            <w:r>
+              <w:t>000 records</w:t>
             </w:r>
           </w:p>
         </w:tc>
@@ -357,7 +388,13 @@
               <w:cnfStyle w:val="000000000000"/>
             </w:pPr>
             <w:r>
-              <w:t>300000 records</w:t>
+              <w:t>300</w:t>
+            </w:r>
+            <w:r>
+              <w:t>,</w:t>
+            </w:r>
+            <w:r>
+              <w:t>000 records</w:t>
             </w:r>
           </w:p>
         </w:tc>

</xml_diff>